<commit_message>
doc: update daily standup meeting 20 notes
</commit_message>
<xml_diff>
--- a/Documents/Meeting Minutes/daily_standup_meeting_20.docx
+++ b/Documents/Meeting Minutes/daily_standup_meeting_20.docx
@@ -11,10 +11,10 @@
       <w:tblPr>
         <w:tblW w:w="0" w:type="dxa"/>
         <w:tblBorders>
-          <w:top w:val="outset" w:color="auto" w:sz="6" w:space="0"/>
-          <w:left w:val="outset" w:color="auto" w:sz="6" w:space="0"/>
-          <w:bottom w:val="outset" w:color="auto" w:sz="6" w:space="0"/>
-          <w:right w:val="outset" w:color="auto" w:sz="6" w:space="0"/>
+          <w:top w:val="outset" w:sz="6" w:space="0" w:color="auto"/>
+          <w:left w:val="outset" w:sz="6" w:space="0" w:color="auto"/>
+          <w:bottom w:val="outset" w:sz="6" w:space="0" w:color="auto"/>
+          <w:right w:val="outset" w:sz="6" w:space="0" w:color="auto"/>
         </w:tblBorders>
         <w:tblCellMar>
           <w:left w:w="0" w:type="dxa"/>
@@ -34,10 +34,10 @@
           <w:tcPr>
             <w:tcW w:w="4500" w:type="dxa"/>
             <w:tcBorders>
-              <w:top w:val="single" w:color="auto" w:sz="6" w:space="0"/>
-              <w:left w:val="single" w:color="auto" w:sz="6" w:space="0"/>
-              <w:bottom w:val="single" w:color="auto" w:sz="6" w:space="0"/>
-              <w:right w:val="single" w:color="auto" w:sz="6" w:space="0"/>
+              <w:top w:val="single" w:sz="6" w:space="0" w:color="auto"/>
+              <w:left w:val="single" w:sz="6" w:space="0" w:color="auto"/>
+              <w:bottom w:val="single" w:sz="6" w:space="0" w:color="auto"/>
+              <w:right w:val="single" w:sz="6" w:space="0" w:color="auto"/>
             </w:tcBorders>
             <w:shd w:val="clear" w:color="auto" w:fill="auto"/>
             <w:hideMark/>
@@ -60,10 +60,10 @@
           <w:tcPr>
             <w:tcW w:w="4500" w:type="dxa"/>
             <w:tcBorders>
-              <w:top w:val="single" w:color="auto" w:sz="6" w:space="0"/>
-              <w:left w:val="single" w:color="auto" w:sz="6" w:space="0"/>
-              <w:bottom w:val="single" w:color="auto" w:sz="6" w:space="0"/>
-              <w:right w:val="single" w:color="auto" w:sz="6" w:space="0"/>
+              <w:top w:val="single" w:sz="6" w:space="0" w:color="auto"/>
+              <w:left w:val="single" w:sz="6" w:space="0" w:color="auto"/>
+              <w:bottom w:val="single" w:sz="6" w:space="0" w:color="auto"/>
+              <w:right w:val="single" w:sz="6" w:space="0" w:color="auto"/>
             </w:tcBorders>
             <w:shd w:val="clear" w:color="auto" w:fill="auto"/>
             <w:hideMark/>
@@ -91,10 +91,10 @@
           <w:tcPr>
             <w:tcW w:w="4500" w:type="dxa"/>
             <w:tcBorders>
-              <w:top w:val="single" w:color="auto" w:sz="6" w:space="0"/>
-              <w:left w:val="single" w:color="auto" w:sz="6" w:space="0"/>
-              <w:bottom w:val="single" w:color="auto" w:sz="6" w:space="0"/>
-              <w:right w:val="single" w:color="auto" w:sz="6" w:space="0"/>
+              <w:top w:val="single" w:sz="6" w:space="0" w:color="auto"/>
+              <w:left w:val="single" w:sz="6" w:space="0" w:color="auto"/>
+              <w:bottom w:val="single" w:sz="6" w:space="0" w:color="auto"/>
+              <w:right w:val="single" w:sz="6" w:space="0" w:color="auto"/>
             </w:tcBorders>
             <w:shd w:val="clear" w:color="auto" w:fill="auto"/>
             <w:hideMark/>
@@ -117,10 +117,10 @@
           <w:tcPr>
             <w:tcW w:w="4500" w:type="dxa"/>
             <w:tcBorders>
-              <w:top w:val="single" w:color="auto" w:sz="6" w:space="0"/>
-              <w:left w:val="single" w:color="auto" w:sz="6" w:space="0"/>
-              <w:bottom w:val="single" w:color="auto" w:sz="6" w:space="0"/>
-              <w:right w:val="single" w:color="auto" w:sz="6" w:space="0"/>
+              <w:top w:val="single" w:sz="6" w:space="0" w:color="auto"/>
+              <w:left w:val="single" w:sz="6" w:space="0" w:color="auto"/>
+              <w:bottom w:val="single" w:sz="6" w:space="0" w:color="auto"/>
+              <w:right w:val="single" w:sz="6" w:space="0" w:color="auto"/>
             </w:tcBorders>
             <w:shd w:val="clear" w:color="auto" w:fill="auto"/>
             <w:hideMark/>
@@ -142,10 +142,7 @@
               <w:t xml:space="preserve"> April </w:t>
             </w:r>
             <w:r>
-              <w:t>2025</w:t>
-            </w:r>
-            <w:r>
-              <w:t> </w:t>
+              <w:t>2025 </w:t>
             </w:r>
           </w:p>
         </w:tc>
@@ -190,8 +187,6 @@
       </w:r>
       <w:r>
         <w:tab/>
-      </w:r>
-      <w:r>
         <w:t xml:space="preserve">Attended? </w:t>
       </w:r>
       <w:r>
@@ -216,8 +211,6 @@
       </w:r>
       <w:r>
         <w:tab/>
-      </w:r>
-      <w:r>
         <w:t xml:space="preserve">Favour Esset </w:t>
       </w:r>
       <w:r>
@@ -234,8 +227,6 @@
       </w:r>
       <w:r>
         <w:tab/>
-      </w:r>
-      <w:r>
         <w:t xml:space="preserve">Attended? </w:t>
       </w:r>
       <w:r>
@@ -260,8 +251,6 @@
       </w:r>
       <w:r>
         <w:tab/>
-      </w:r>
-      <w:r>
         <w:t xml:space="preserve">Koller Melanie </w:t>
       </w:r>
       <w:proofErr w:type="spellStart"/>
@@ -277,8 +266,6 @@
       </w:r>
       <w:r>
         <w:tab/>
-      </w:r>
-      <w:r>
         <w:t xml:space="preserve">Attended? </w:t>
       </w:r>
       <w:r>
@@ -297,17 +284,14 @@
           <w:ilvl w:val="0"/>
           <w:numId w:val="4"/>
         </w:numPr>
-        <w:rPr/>
-      </w:pPr>
-      <w:r>
-        <w:rPr/>
+      </w:pPr>
+      <w:r>
         <w:t>Name:</w:t>
       </w:r>
       <w:r>
         <w:tab/>
       </w:r>
       <w:r>
-        <w:rPr/>
         <w:t>Samuel Kingsley</w:t>
       </w:r>
       <w:r>
@@ -321,9 +305,6 @@
       </w:r>
       <w:r>
         <w:tab/>
-      </w:r>
-      <w:r>
-        <w:rPr/>
         <w:t xml:space="preserve">Attended? </w:t>
       </w:r>
       <w:r>
@@ -333,7 +314,6 @@
         <w:t>YES</w:t>
       </w:r>
       <w:r>
-        <w:rPr/>
         <w:t>/NO  </w:t>
       </w:r>
     </w:p>
@@ -343,17 +323,14 @@
           <w:ilvl w:val="0"/>
           <w:numId w:val="5"/>
         </w:numPr>
-        <w:rPr/>
-      </w:pPr>
-      <w:r>
-        <w:rPr/>
+      </w:pPr>
+      <w:r>
         <w:t>Name:</w:t>
       </w:r>
       <w:r>
         <w:tab/>
       </w:r>
       <w:r>
-        <w:rPr/>
         <w:t>Iwuagwu Nkem</w:t>
       </w:r>
       <w:r>
@@ -367,19 +344,15 @@
       </w:r>
       <w:r>
         <w:tab/>
-      </w:r>
-      <w:r>
-        <w:rPr/>
         <w:t xml:space="preserve">Attended? </w:t>
       </w:r>
       <w:r>
         <w:rPr>
-          <w:color w:val="70AD47" w:themeColor="accent6" w:themeTint="FF" w:themeShade="FF"/>
+          <w:color w:val="70AD47" w:themeColor="accent6"/>
         </w:rPr>
         <w:t>YES/</w:t>
       </w:r>
       <w:r>
-        <w:rPr/>
         <w:t>NO </w:t>
       </w:r>
     </w:p>
@@ -429,46 +402,44 @@
       <w:pPr>
         <w:ind w:left="720"/>
         <w:rPr>
-          <w:rFonts w:ascii="Aptos" w:hAnsi="Aptos" w:eastAsia="Aptos" w:cs="Aptos"/>
-          <w:noProof w:val="0"/>
-          <w:sz w:val="22"/>
-          <w:szCs w:val="22"/>
-          <w:lang w:val="en-GB"/>
+          <w:rFonts w:ascii="Aptos" w:eastAsia="Aptos" w:hAnsi="Aptos" w:cs="Aptos"/>
         </w:rPr>
       </w:pPr>
       <w:r>
-        <w:rPr/>
         <w:t> </w:t>
       </w:r>
       <w:r>
         <w:rPr>
-          <w:rFonts w:ascii="Aptos" w:hAnsi="Aptos" w:eastAsia="Aptos" w:cs="Aptos"/>
-          <w:b w:val="0"/>
-          <w:bCs w:val="0"/>
-          <w:i w:val="0"/>
-          <w:iCs w:val="0"/>
-          <w:caps w:val="0"/>
-          <w:smallCaps w:val="0"/>
-          <w:noProof w:val="0"/>
-          <w:color w:val="000000" w:themeColor="text1" w:themeTint="FF" w:themeShade="FF"/>
-          <w:sz w:val="22"/>
-          <w:szCs w:val="22"/>
-          <w:lang w:val="en-GB"/>
+          <w:rFonts w:ascii="Aptos" w:eastAsia="Aptos" w:hAnsi="Aptos" w:cs="Aptos"/>
+          <w:color w:val="000000" w:themeColor="text1"/>
         </w:rPr>
-        <w:t xml:space="preserve"> Continue writing code for the test cases using Moq.</w:t>
+        <w:t xml:space="preserve"> Continue writing code for the test cases using </w:t>
+      </w:r>
+      <w:proofErr w:type="spellStart"/>
+      <w:r>
+        <w:rPr>
+          <w:rFonts w:ascii="Aptos" w:eastAsia="Aptos" w:hAnsi="Aptos" w:cs="Aptos"/>
+          <w:color w:val="000000" w:themeColor="text1"/>
+        </w:rPr>
+        <w:t>Moq</w:t>
+      </w:r>
+      <w:proofErr w:type="spellEnd"/>
+      <w:r>
+        <w:rPr>
+          <w:rFonts w:ascii="Aptos" w:eastAsia="Aptos" w:hAnsi="Aptos" w:cs="Aptos"/>
+          <w:color w:val="000000" w:themeColor="text1"/>
+        </w:rPr>
+        <w:t>.</w:t>
       </w:r>
     </w:p>
-    <w:p/>
     <w:p>
       <w:pPr>
         <w:numPr>
           <w:ilvl w:val="0"/>
           <w:numId w:val="7"/>
         </w:numPr>
-        <w:rPr/>
-      </w:pPr>
-      <w:r>
-        <w:rPr/>
+      </w:pPr>
+      <w:r>
         <w:t>What will you do today? </w:t>
       </w:r>
     </w:p>
@@ -476,35 +447,16 @@
       <w:pPr>
         <w:ind w:left="720"/>
         <w:rPr>
-          <w:rFonts w:ascii="Aptos" w:hAnsi="Aptos" w:eastAsia="Aptos" w:cs="Aptos"/>
-          <w:noProof w:val="0"/>
-          <w:sz w:val="22"/>
-          <w:szCs w:val="22"/>
-          <w:lang w:val="en-GB"/>
+          <w:rFonts w:ascii="Aptos" w:eastAsia="Aptos" w:hAnsi="Aptos" w:cs="Aptos"/>
         </w:rPr>
       </w:pPr>
       <w:r>
         <w:rPr>
-          <w:rFonts w:ascii="Aptos" w:hAnsi="Aptos" w:eastAsia="Aptos" w:cs="Aptos"/>
-          <w:b w:val="0"/>
-          <w:bCs w:val="0"/>
-          <w:i w:val="0"/>
-          <w:iCs w:val="0"/>
-          <w:caps w:val="0"/>
-          <w:smallCaps w:val="0"/>
-          <w:noProof w:val="0"/>
-          <w:color w:val="000000" w:themeColor="text1" w:themeTint="FF" w:themeShade="FF"/>
-          <w:sz w:val="22"/>
-          <w:szCs w:val="22"/>
-          <w:lang w:val="en-GB"/>
+          <w:rFonts w:ascii="Aptos" w:eastAsia="Aptos" w:hAnsi="Aptos" w:cs="Aptos"/>
+          <w:color w:val="000000" w:themeColor="text1"/>
         </w:rPr>
         <w:t>Writing code for the test cases.</w:t>
       </w:r>
-    </w:p>
-    <w:p>
-      <w:pPr>
-        <w:ind w:left="720"/>
-      </w:pPr>
     </w:p>
     <w:p>
       <w:pPr>
@@ -521,30 +473,27 @@
     <w:p>
       <w:r>
         <w:rPr>
-          <w:b w:val="1"/>
-          <w:bCs w:val="1"/>
+          <w:b/>
+          <w:bCs/>
           <w:u w:val="single"/>
         </w:rPr>
         <w:t>Team Member (2): Name:</w:t>
       </w:r>
       <w:r>
-        <w:rPr/>
         <w:t> </w:t>
       </w:r>
       <w:r>
-        <w:rPr/>
         <w:t xml:space="preserve">Koller </w:t>
       </w:r>
       <w:r>
-        <w:rPr/>
         <w:t xml:space="preserve">Melanie </w:t>
       </w:r>
-      <w:r>
-        <w:rPr/>
+      <w:proofErr w:type="spellStart"/>
+      <w:r>
         <w:t>Turinabo</w:t>
       </w:r>
-      <w:r>
-        <w:rPr/>
+      <w:proofErr w:type="spellEnd"/>
+      <w:r>
         <w:t> </w:t>
       </w:r>
     </w:p>
@@ -564,11 +513,9 @@
         <w:ind w:left="720"/>
       </w:pPr>
       <w:r>
-        <w:rPr/>
         <w:t> </w:t>
       </w:r>
       <w:r>
-        <w:rPr/>
         <w:t>error handling for all methods</w:t>
       </w:r>
     </w:p>
@@ -585,39 +532,39 @@
     </w:p>
     <w:p>
       <w:r>
-        <w:rPr/>
         <w:t> </w:t>
       </w:r>
       <w:r>
         <w:tab/>
       </w:r>
       <w:r>
-        <w:rPr/>
         <w:t xml:space="preserve">Research on </w:t>
       </w:r>
       <w:r>
-        <w:rPr/>
         <w:t xml:space="preserve">designing </w:t>
       </w:r>
       <w:r>
-        <w:rPr/>
         <w:t>UI</w:t>
       </w:r>
       <w:r>
-        <w:rPr/>
         <w:t xml:space="preserve"> without </w:t>
       </w:r>
-      <w:r>
-        <w:rPr/>
+      <w:proofErr w:type="spellStart"/>
+      <w:r>
         <w:t>Winforms</w:t>
       </w:r>
-      <w:r>
-        <w:rPr/>
+      <w:proofErr w:type="spellEnd"/>
+      <w:r>
         <w:t xml:space="preserve"> </w:t>
       </w:r>
       <w:r>
-        <w:rPr/>
-        <w:t>(my pc is not compatible – Mac OS)</w:t>
+        <w:t>(</w:t>
+      </w:r>
+      <w:r>
+        <w:t xml:space="preserve">since </w:t>
+      </w:r>
+      <w:r>
+        <w:t>my pc is not compatible – Mac OS)</w:t>
       </w:r>
     </w:p>
     <w:p>
@@ -626,10 +573,8 @@
           <w:ilvl w:val="0"/>
           <w:numId w:val="11"/>
         </w:numPr>
-        <w:rPr/>
-      </w:pPr>
-      <w:r>
-        <w:rPr/>
+      </w:pPr>
+      <w:r>
         <w:t>What obstacles are impeding your progress?  </w:t>
       </w:r>
     </w:p>
@@ -638,7 +583,6 @@
         <w:ind w:left="720"/>
       </w:pPr>
       <w:r>
-        <w:rPr/>
         <w:t>Teammates in charge of designing the GUI were not responsive hence why I decided to create a console UI last minute</w:t>
       </w:r>
     </w:p>
@@ -684,6 +628,7 @@
         <w:ind w:left="1080"/>
       </w:pPr>
       <w:r>
+        <w:lastRenderedPageBreak/>
         <w:t> </w:t>
       </w:r>
       <w:r>
@@ -782,11 +727,9 @@
       <w:r>
         <w:t xml:space="preserve">Add search by </w:t>
       </w:r>
-      <w:proofErr w:type="spellStart"/>
-      <w:r>
-        <w:t>functiontionality</w:t>
-      </w:r>
-      <w:proofErr w:type="spellEnd"/>
+      <w:r>
+        <w:t>functionality</w:t>
+      </w:r>
       <w:r>
         <w:t xml:space="preserve"> for each class’s </w:t>
       </w:r>
@@ -817,24 +760,17 @@
     </w:p>
     <w:p>
       <w:r>
-        <w:t> </w:t>
-      </w:r>
-    </w:p>
-    <w:p>
-      <w:r>
         <w:rPr>
-          <w:b w:val="1"/>
-          <w:bCs w:val="1"/>
+          <w:b/>
+          <w:bCs/>
           <w:u w:val="single"/>
         </w:rPr>
         <w:t>Team Member (4): Name: </w:t>
       </w:r>
       <w:r>
-        <w:rPr/>
         <w:t> </w:t>
       </w:r>
       <w:r>
-        <w:rPr/>
         <w:t xml:space="preserve"> Samuel Kingsley</w:t>
       </w:r>
     </w:p>
@@ -851,25 +787,16 @@
     </w:p>
     <w:p>
       <w:r>
-        <w:rPr/>
         <w:t>Answer: </w:t>
       </w:r>
       <w:r>
-        <w:rPr/>
         <w:t xml:space="preserve"> fix</w:t>
       </w:r>
       <w:r>
-        <w:rPr/>
         <w:t>ed</w:t>
       </w:r>
       <w:r>
-        <w:rPr/>
         <w:t xml:space="preserve"> bugs</w:t>
-      </w:r>
-    </w:p>
-    <w:p>
-      <w:r>
-        <w:t> </w:t>
       </w:r>
     </w:p>
     <w:p>
@@ -890,17 +817,10 @@
     </w:p>
     <w:p>
       <w:r>
-        <w:rPr/>
         <w:t>Answer: </w:t>
       </w:r>
       <w:r>
-        <w:rPr/>
         <w:t xml:space="preserve"> fix bugs</w:t>
-      </w:r>
-    </w:p>
-    <w:p>
-      <w:r>
-        <w:t> </w:t>
       </w:r>
     </w:p>
     <w:p>
@@ -924,36 +844,20 @@
         <w:t>Answer: </w:t>
       </w:r>
     </w:p>
+    <w:p/>
     <w:p>
       <w:r>
-        <w:t> </w:t>
-      </w:r>
-    </w:p>
-    <w:p>
-      <w:r>
-        <w:t> </w:t>
-      </w:r>
-    </w:p>
-    <w:p>
-      <w:r>
-        <w:t> </w:t>
-      </w:r>
-    </w:p>
-    <w:p>
-      <w:r>
         <w:rPr>
-          <w:b w:val="1"/>
-          <w:bCs w:val="1"/>
+          <w:b/>
+          <w:bCs/>
           <w:u w:val="single"/>
         </w:rPr>
         <w:t>Team Member (5): Name: </w:t>
       </w:r>
       <w:r>
-        <w:rPr/>
         <w:t> </w:t>
       </w:r>
       <w:r>
-        <w:rPr/>
         <w:t>Iwuagwu Nkem</w:t>
       </w:r>
     </w:p>
@@ -970,32 +874,16 @@
     </w:p>
     <w:p>
       <w:pPr>
-        <w:spacing w:before="0" w:beforeAutospacing="off" w:after="240" w:afterAutospacing="off"/>
-      </w:pPr>
-      <w:r>
-        <w:rPr/>
+        <w:spacing w:after="240"/>
+      </w:pPr>
+      <w:r>
         <w:t>Answer: </w:t>
       </w:r>
       <w:r>
         <w:rPr>
-          <w:rFonts w:ascii="Aptos" w:hAnsi="Aptos" w:eastAsia="Aptos" w:cs="Aptos"/>
-          <w:noProof w:val="0"/>
-          <w:sz w:val="22"/>
-          <w:szCs w:val="22"/>
-          <w:lang w:val="en-GB"/>
+          <w:rFonts w:ascii="Aptos" w:eastAsia="Aptos" w:hAnsi="Aptos" w:cs="Aptos"/>
         </w:rPr>
         <w:t xml:space="preserve"> Q&amp;A session with mentor completed.</w:t>
-      </w:r>
-    </w:p>
-    <w:p/>
-    <w:p>
-      <w:r>
-        <w:t> </w:t>
-      </w:r>
-    </w:p>
-    <w:p>
-      <w:r>
-        <w:t> </w:t>
       </w:r>
     </w:p>
     <w:p>
@@ -1011,52 +899,22 @@
     </w:p>
     <w:p>
       <w:pPr>
-        <w:spacing w:before="0" w:beforeAutospacing="off" w:after="240" w:afterAutospacing="off"/>
-      </w:pPr>
-      <w:r>
-        <w:rPr/>
+        <w:spacing w:after="240"/>
+      </w:pPr>
+      <w:r>
         <w:t>Answer: </w:t>
       </w:r>
       <w:r>
         <w:rPr>
-          <w:rFonts w:ascii="Aptos" w:hAnsi="Aptos" w:eastAsia="Aptos" w:cs="Aptos"/>
-          <w:noProof w:val="0"/>
-          <w:sz w:val="22"/>
-          <w:szCs w:val="22"/>
-          <w:lang w:val="en-GB"/>
+          <w:rFonts w:ascii="Aptos" w:eastAsia="Aptos" w:hAnsi="Aptos" w:cs="Aptos"/>
         </w:rPr>
         <w:t xml:space="preserve"> </w:t>
       </w:r>
       <w:r>
         <w:rPr>
-          <w:rFonts w:ascii="Aptos" w:hAnsi="Aptos" w:eastAsia="Aptos" w:cs="Aptos"/>
-          <w:noProof w:val="0"/>
-          <w:sz w:val="22"/>
-          <w:szCs w:val="22"/>
-          <w:lang w:val="en-GB"/>
+          <w:rFonts w:ascii="Aptos" w:eastAsia="Aptos" w:hAnsi="Aptos" w:cs="Aptos"/>
         </w:rPr>
         <w:t>Editing answers based on feedback.</w:t>
-      </w:r>
-    </w:p>
-    <w:p>
-      <w:pPr>
-        <w:spacing w:before="0" w:beforeAutospacing="off" w:after="240" w:afterAutospacing="off"/>
-      </w:pPr>
-      <w:r>
-        <w:rPr>
-          <w:rFonts w:ascii="Aptos" w:hAnsi="Aptos" w:eastAsia="Aptos" w:cs="Aptos"/>
-          <w:noProof w:val="0"/>
-          <w:sz w:val="22"/>
-          <w:szCs w:val="22"/>
-          <w:lang w:val="en-GB"/>
-        </w:rPr>
-        <w:t>.</w:t>
-      </w:r>
-    </w:p>
-    <w:p/>
-    <w:p>
-      <w:r>
-        <w:t> </w:t>
       </w:r>
     </w:p>
     <w:p>
@@ -1077,74 +935,22 @@
     </w:p>
     <w:p>
       <w:pPr>
-        <w:spacing w:before="0" w:beforeAutospacing="off" w:after="240" w:afterAutospacing="off"/>
-      </w:pPr>
-      <w:r>
-        <w:rPr/>
+        <w:spacing w:after="240"/>
+      </w:pPr>
+      <w:r>
         <w:t>Answer: </w:t>
       </w:r>
       <w:r>
         <w:rPr>
-          <w:rFonts w:ascii="Aptos" w:hAnsi="Aptos" w:eastAsia="Aptos" w:cs="Aptos"/>
-          <w:noProof w:val="0"/>
-          <w:sz w:val="22"/>
-          <w:szCs w:val="22"/>
-          <w:lang w:val="en-GB"/>
+          <w:rFonts w:ascii="Aptos" w:eastAsia="Aptos" w:hAnsi="Aptos" w:cs="Aptos"/>
         </w:rPr>
         <w:t xml:space="preserve"> </w:t>
       </w:r>
       <w:r>
         <w:rPr>
-          <w:rFonts w:ascii="Aptos" w:hAnsi="Aptos" w:eastAsia="Aptos" w:cs="Aptos"/>
-          <w:noProof w:val="0"/>
-          <w:sz w:val="22"/>
-          <w:szCs w:val="22"/>
-          <w:lang w:val="en-GB"/>
+          <w:rFonts w:ascii="Aptos" w:eastAsia="Aptos" w:hAnsi="Aptos" w:cs="Aptos"/>
         </w:rPr>
-        <w:t xml:space="preserve">last minute fixes </w:t>
-      </w:r>
-      <w:r>
-        <w:rPr>
-          <w:rFonts w:ascii="Aptos" w:hAnsi="Aptos" w:eastAsia="Aptos" w:cs="Aptos"/>
-          <w:noProof w:val="0"/>
-          <w:sz w:val="22"/>
-          <w:szCs w:val="22"/>
-          <w:lang w:val="en-GB"/>
-        </w:rPr>
-        <w:t>required</w:t>
-      </w:r>
-      <w:r>
-        <w:rPr>
-          <w:rFonts w:ascii="Aptos" w:hAnsi="Aptos" w:eastAsia="Aptos" w:cs="Aptos"/>
-          <w:noProof w:val="0"/>
-          <w:sz w:val="22"/>
-          <w:szCs w:val="22"/>
-          <w:lang w:val="en-GB"/>
-        </w:rPr>
-        <w:t xml:space="preserve"> in citation style.</w:t>
-      </w:r>
-    </w:p>
-    <w:p>
-      <w:pPr>
-        <w:spacing w:before="0" w:beforeAutospacing="off" w:after="240" w:afterAutospacing="off"/>
-        <w:rPr>
-          <w:rFonts w:ascii="Aptos" w:hAnsi="Aptos" w:eastAsia="Aptos" w:cs="Aptos"/>
-          <w:noProof w:val="0"/>
-          <w:sz w:val="22"/>
-          <w:szCs w:val="22"/>
-          <w:lang w:val="en-GB"/>
-        </w:rPr>
-      </w:pPr>
-    </w:p>
-    <w:p/>
-    <w:p>
-      <w:r>
-        <w:t> </w:t>
-      </w:r>
-    </w:p>
-    <w:p>
-      <w:r>
-        <w:t> </w:t>
+        <w:t>last minute fixes required in citation style.</w:t>
       </w:r>
     </w:p>
     <w:p>
@@ -1172,10 +978,8 @@
       </w:r>
     </w:p>
     <w:p/>
-    <w:p/>
-    <w:p/>
     <w:sectPr>
-      <w:pgSz w:w="11906" w:h="16838" w:orient="portrait"/>
+      <w:pgSz w:w="11906" w:h="16838"/>
       <w:pgMar w:top="1440" w:right="1440" w:bottom="1440" w:left="1440" w:header="708" w:footer="708" w:gutter="0"/>
       <w:cols w:space="708"/>
       <w:docGrid w:linePitch="360"/>
@@ -1315,7 +1119,7 @@
         <w:ind w:left="720" w:hanging="360"/>
       </w:pPr>
       <w:rPr>
-        <w:rFonts w:hint="default" w:ascii="Symbol" w:hAnsi="Symbol"/>
+        <w:rFonts w:ascii="Symbol" w:hAnsi="Symbol" w:hint="default"/>
         <w:sz w:val="20"/>
       </w:rPr>
     </w:lvl>
@@ -1331,7 +1135,7 @@
         <w:ind w:left="1440" w:hanging="360"/>
       </w:pPr>
       <w:rPr>
-        <w:rFonts w:hint="default" w:ascii="Symbol" w:hAnsi="Symbol"/>
+        <w:rFonts w:ascii="Symbol" w:hAnsi="Symbol" w:hint="default"/>
         <w:sz w:val="20"/>
       </w:rPr>
     </w:lvl>
@@ -1347,7 +1151,7 @@
         <w:ind w:left="2160" w:hanging="360"/>
       </w:pPr>
       <w:rPr>
-        <w:rFonts w:hint="default" w:ascii="Symbol" w:hAnsi="Symbol"/>
+        <w:rFonts w:ascii="Symbol" w:hAnsi="Symbol" w:hint="default"/>
         <w:sz w:val="20"/>
       </w:rPr>
     </w:lvl>
@@ -1363,7 +1167,7 @@
         <w:ind w:left="2880" w:hanging="360"/>
       </w:pPr>
       <w:rPr>
-        <w:rFonts w:hint="default" w:ascii="Symbol" w:hAnsi="Symbol"/>
+        <w:rFonts w:ascii="Symbol" w:hAnsi="Symbol" w:hint="default"/>
         <w:sz w:val="20"/>
       </w:rPr>
     </w:lvl>
@@ -1379,7 +1183,7 @@
         <w:ind w:left="3600" w:hanging="360"/>
       </w:pPr>
       <w:rPr>
-        <w:rFonts w:hint="default" w:ascii="Symbol" w:hAnsi="Symbol"/>
+        <w:rFonts w:ascii="Symbol" w:hAnsi="Symbol" w:hint="default"/>
         <w:sz w:val="20"/>
       </w:rPr>
     </w:lvl>
@@ -1395,7 +1199,7 @@
         <w:ind w:left="4320" w:hanging="360"/>
       </w:pPr>
       <w:rPr>
-        <w:rFonts w:hint="default" w:ascii="Symbol" w:hAnsi="Symbol"/>
+        <w:rFonts w:ascii="Symbol" w:hAnsi="Symbol" w:hint="default"/>
         <w:sz w:val="20"/>
       </w:rPr>
     </w:lvl>
@@ -1411,7 +1215,7 @@
         <w:ind w:left="5040" w:hanging="360"/>
       </w:pPr>
       <w:rPr>
-        <w:rFonts w:hint="default" w:ascii="Symbol" w:hAnsi="Symbol"/>
+        <w:rFonts w:ascii="Symbol" w:hAnsi="Symbol" w:hint="default"/>
         <w:sz w:val="20"/>
       </w:rPr>
     </w:lvl>
@@ -1427,7 +1231,7 @@
         <w:ind w:left="5760" w:hanging="360"/>
       </w:pPr>
       <w:rPr>
-        <w:rFonts w:hint="default" w:ascii="Symbol" w:hAnsi="Symbol"/>
+        <w:rFonts w:ascii="Symbol" w:hAnsi="Symbol" w:hint="default"/>
         <w:sz w:val="20"/>
       </w:rPr>
     </w:lvl>
@@ -1443,7 +1247,7 @@
         <w:ind w:left="6480" w:hanging="360"/>
       </w:pPr>
       <w:rPr>
-        <w:rFonts w:hint="default" w:ascii="Symbol" w:hAnsi="Symbol"/>
+        <w:rFonts w:ascii="Symbol" w:hAnsi="Symbol" w:hint="default"/>
         <w:sz w:val="20"/>
       </w:rPr>
     </w:lvl>
@@ -1464,7 +1268,7 @@
         <w:ind w:left="720" w:hanging="360"/>
       </w:pPr>
       <w:rPr>
-        <w:rFonts w:hint="default" w:ascii="Symbol" w:hAnsi="Symbol"/>
+        <w:rFonts w:ascii="Symbol" w:hAnsi="Symbol" w:hint="default"/>
         <w:sz w:val="20"/>
       </w:rPr>
     </w:lvl>
@@ -1480,7 +1284,7 @@
         <w:ind w:left="1440" w:hanging="360"/>
       </w:pPr>
       <w:rPr>
-        <w:rFonts w:hint="default" w:ascii="Symbol" w:hAnsi="Symbol"/>
+        <w:rFonts w:ascii="Symbol" w:hAnsi="Symbol" w:hint="default"/>
         <w:sz w:val="20"/>
       </w:rPr>
     </w:lvl>
@@ -1496,7 +1300,7 @@
         <w:ind w:left="2160" w:hanging="360"/>
       </w:pPr>
       <w:rPr>
-        <w:rFonts w:hint="default" w:ascii="Symbol" w:hAnsi="Symbol"/>
+        <w:rFonts w:ascii="Symbol" w:hAnsi="Symbol" w:hint="default"/>
         <w:sz w:val="20"/>
       </w:rPr>
     </w:lvl>
@@ -1512,7 +1316,7 @@
         <w:ind w:left="2880" w:hanging="360"/>
       </w:pPr>
       <w:rPr>
-        <w:rFonts w:hint="default" w:ascii="Symbol" w:hAnsi="Symbol"/>
+        <w:rFonts w:ascii="Symbol" w:hAnsi="Symbol" w:hint="default"/>
         <w:sz w:val="20"/>
       </w:rPr>
     </w:lvl>
@@ -1528,7 +1332,7 @@
         <w:ind w:left="3600" w:hanging="360"/>
       </w:pPr>
       <w:rPr>
-        <w:rFonts w:hint="default" w:ascii="Symbol" w:hAnsi="Symbol"/>
+        <w:rFonts w:ascii="Symbol" w:hAnsi="Symbol" w:hint="default"/>
         <w:sz w:val="20"/>
       </w:rPr>
     </w:lvl>
@@ -1544,7 +1348,7 @@
         <w:ind w:left="4320" w:hanging="360"/>
       </w:pPr>
       <w:rPr>
-        <w:rFonts w:hint="default" w:ascii="Symbol" w:hAnsi="Symbol"/>
+        <w:rFonts w:ascii="Symbol" w:hAnsi="Symbol" w:hint="default"/>
         <w:sz w:val="20"/>
       </w:rPr>
     </w:lvl>
@@ -1560,7 +1364,7 @@
         <w:ind w:left="5040" w:hanging="360"/>
       </w:pPr>
       <w:rPr>
-        <w:rFonts w:hint="default" w:ascii="Symbol" w:hAnsi="Symbol"/>
+        <w:rFonts w:ascii="Symbol" w:hAnsi="Symbol" w:hint="default"/>
         <w:sz w:val="20"/>
       </w:rPr>
     </w:lvl>
@@ -1576,7 +1380,7 @@
         <w:ind w:left="5760" w:hanging="360"/>
       </w:pPr>
       <w:rPr>
-        <w:rFonts w:hint="default" w:ascii="Symbol" w:hAnsi="Symbol"/>
+        <w:rFonts w:ascii="Symbol" w:hAnsi="Symbol" w:hint="default"/>
         <w:sz w:val="20"/>
       </w:rPr>
     </w:lvl>
@@ -1592,7 +1396,7 @@
         <w:ind w:left="6480" w:hanging="360"/>
       </w:pPr>
       <w:rPr>
-        <w:rFonts w:hint="default" w:ascii="Symbol" w:hAnsi="Symbol"/>
+        <w:rFonts w:ascii="Symbol" w:hAnsi="Symbol" w:hint="default"/>
         <w:sz w:val="20"/>
       </w:rPr>
     </w:lvl>
@@ -1839,7 +1643,7 @@
         <w:ind w:left="720" w:hanging="360"/>
       </w:pPr>
       <w:rPr>
-        <w:rFonts w:hint="default" w:ascii="Symbol" w:hAnsi="Symbol"/>
+        <w:rFonts w:ascii="Symbol" w:hAnsi="Symbol" w:hint="default"/>
         <w:sz w:val="20"/>
       </w:rPr>
     </w:lvl>
@@ -1855,7 +1659,7 @@
         <w:ind w:left="1440" w:hanging="360"/>
       </w:pPr>
       <w:rPr>
-        <w:rFonts w:hint="default" w:ascii="Symbol" w:hAnsi="Symbol"/>
+        <w:rFonts w:ascii="Symbol" w:hAnsi="Symbol" w:hint="default"/>
         <w:sz w:val="20"/>
       </w:rPr>
     </w:lvl>
@@ -1871,7 +1675,7 @@
         <w:ind w:left="2160" w:hanging="360"/>
       </w:pPr>
       <w:rPr>
-        <w:rFonts w:hint="default" w:ascii="Symbol" w:hAnsi="Symbol"/>
+        <w:rFonts w:ascii="Symbol" w:hAnsi="Symbol" w:hint="default"/>
         <w:sz w:val="20"/>
       </w:rPr>
     </w:lvl>
@@ -1887,7 +1691,7 @@
         <w:ind w:left="2880" w:hanging="360"/>
       </w:pPr>
       <w:rPr>
-        <w:rFonts w:hint="default" w:ascii="Symbol" w:hAnsi="Symbol"/>
+        <w:rFonts w:ascii="Symbol" w:hAnsi="Symbol" w:hint="default"/>
         <w:sz w:val="20"/>
       </w:rPr>
     </w:lvl>
@@ -1903,7 +1707,7 @@
         <w:ind w:left="3600" w:hanging="360"/>
       </w:pPr>
       <w:rPr>
-        <w:rFonts w:hint="default" w:ascii="Symbol" w:hAnsi="Symbol"/>
+        <w:rFonts w:ascii="Symbol" w:hAnsi="Symbol" w:hint="default"/>
         <w:sz w:val="20"/>
       </w:rPr>
     </w:lvl>
@@ -1919,7 +1723,7 @@
         <w:ind w:left="4320" w:hanging="360"/>
       </w:pPr>
       <w:rPr>
-        <w:rFonts w:hint="default" w:ascii="Symbol" w:hAnsi="Symbol"/>
+        <w:rFonts w:ascii="Symbol" w:hAnsi="Symbol" w:hint="default"/>
         <w:sz w:val="20"/>
       </w:rPr>
     </w:lvl>
@@ -1935,7 +1739,7 @@
         <w:ind w:left="5040" w:hanging="360"/>
       </w:pPr>
       <w:rPr>
-        <w:rFonts w:hint="default" w:ascii="Symbol" w:hAnsi="Symbol"/>
+        <w:rFonts w:ascii="Symbol" w:hAnsi="Symbol" w:hint="default"/>
         <w:sz w:val="20"/>
       </w:rPr>
     </w:lvl>
@@ -1951,7 +1755,7 @@
         <w:ind w:left="5760" w:hanging="360"/>
       </w:pPr>
       <w:rPr>
-        <w:rFonts w:hint="default" w:ascii="Symbol" w:hAnsi="Symbol"/>
+        <w:rFonts w:ascii="Symbol" w:hAnsi="Symbol" w:hint="default"/>
         <w:sz w:val="20"/>
       </w:rPr>
     </w:lvl>
@@ -1967,7 +1771,7 @@
         <w:ind w:left="6480" w:hanging="360"/>
       </w:pPr>
       <w:rPr>
-        <w:rFonts w:hint="default" w:ascii="Symbol" w:hAnsi="Symbol"/>
+        <w:rFonts w:ascii="Symbol" w:hAnsi="Symbol" w:hint="default"/>
         <w:sz w:val="20"/>
       </w:rPr>
     </w:lvl>
@@ -2101,7 +1905,7 @@
         <w:ind w:left="720" w:hanging="360"/>
       </w:pPr>
       <w:rPr>
-        <w:rFonts w:hint="default" w:ascii="Symbol" w:hAnsi="Symbol"/>
+        <w:rFonts w:ascii="Symbol" w:hAnsi="Symbol" w:hint="default"/>
         <w:sz w:val="20"/>
       </w:rPr>
     </w:lvl>
@@ -2117,7 +1921,7 @@
         <w:ind w:left="1440" w:hanging="360"/>
       </w:pPr>
       <w:rPr>
-        <w:rFonts w:hint="default" w:ascii="Symbol" w:hAnsi="Symbol"/>
+        <w:rFonts w:ascii="Symbol" w:hAnsi="Symbol" w:hint="default"/>
         <w:sz w:val="20"/>
       </w:rPr>
     </w:lvl>
@@ -2133,7 +1937,7 @@
         <w:ind w:left="2160" w:hanging="360"/>
       </w:pPr>
       <w:rPr>
-        <w:rFonts w:hint="default" w:ascii="Symbol" w:hAnsi="Symbol"/>
+        <w:rFonts w:ascii="Symbol" w:hAnsi="Symbol" w:hint="default"/>
         <w:sz w:val="20"/>
       </w:rPr>
     </w:lvl>
@@ -2149,7 +1953,7 @@
         <w:ind w:left="2880" w:hanging="360"/>
       </w:pPr>
       <w:rPr>
-        <w:rFonts w:hint="default" w:ascii="Symbol" w:hAnsi="Symbol"/>
+        <w:rFonts w:ascii="Symbol" w:hAnsi="Symbol" w:hint="default"/>
         <w:sz w:val="20"/>
       </w:rPr>
     </w:lvl>
@@ -2165,7 +1969,7 @@
         <w:ind w:left="3600" w:hanging="360"/>
       </w:pPr>
       <w:rPr>
-        <w:rFonts w:hint="default" w:ascii="Symbol" w:hAnsi="Symbol"/>
+        <w:rFonts w:ascii="Symbol" w:hAnsi="Symbol" w:hint="default"/>
         <w:sz w:val="20"/>
       </w:rPr>
     </w:lvl>
@@ -2181,7 +1985,7 @@
         <w:ind w:left="4320" w:hanging="360"/>
       </w:pPr>
       <w:rPr>
-        <w:rFonts w:hint="default" w:ascii="Symbol" w:hAnsi="Symbol"/>
+        <w:rFonts w:ascii="Symbol" w:hAnsi="Symbol" w:hint="default"/>
         <w:sz w:val="20"/>
       </w:rPr>
     </w:lvl>
@@ -2197,7 +2001,7 @@
         <w:ind w:left="5040" w:hanging="360"/>
       </w:pPr>
       <w:rPr>
-        <w:rFonts w:hint="default" w:ascii="Symbol" w:hAnsi="Symbol"/>
+        <w:rFonts w:ascii="Symbol" w:hAnsi="Symbol" w:hint="default"/>
         <w:sz w:val="20"/>
       </w:rPr>
     </w:lvl>
@@ -2213,7 +2017,7 @@
         <w:ind w:left="5760" w:hanging="360"/>
       </w:pPr>
       <w:rPr>
-        <w:rFonts w:hint="default" w:ascii="Symbol" w:hAnsi="Symbol"/>
+        <w:rFonts w:ascii="Symbol" w:hAnsi="Symbol" w:hint="default"/>
         <w:sz w:val="20"/>
       </w:rPr>
     </w:lvl>
@@ -2229,7 +2033,7 @@
         <w:ind w:left="6480" w:hanging="360"/>
       </w:pPr>
       <w:rPr>
-        <w:rFonts w:hint="default" w:ascii="Symbol" w:hAnsi="Symbol"/>
+        <w:rFonts w:ascii="Symbol" w:hAnsi="Symbol" w:hint="default"/>
         <w:sz w:val="20"/>
       </w:rPr>
     </w:lvl>
@@ -2815,7 +2619,7 @@
         <w:ind w:left="720" w:hanging="360"/>
       </w:pPr>
       <w:rPr>
-        <w:rFonts w:hint="default" w:ascii="Symbol" w:hAnsi="Symbol"/>
+        <w:rFonts w:ascii="Symbol" w:hAnsi="Symbol" w:hint="default"/>
         <w:sz w:val="20"/>
       </w:rPr>
     </w:lvl>
@@ -2831,7 +2635,7 @@
         <w:ind w:left="1440" w:hanging="360"/>
       </w:pPr>
       <w:rPr>
-        <w:rFonts w:hint="default" w:ascii="Symbol" w:hAnsi="Symbol"/>
+        <w:rFonts w:ascii="Symbol" w:hAnsi="Symbol" w:hint="default"/>
         <w:sz w:val="20"/>
       </w:rPr>
     </w:lvl>
@@ -2847,7 +2651,7 @@
         <w:ind w:left="2160" w:hanging="360"/>
       </w:pPr>
       <w:rPr>
-        <w:rFonts w:hint="default" w:ascii="Symbol" w:hAnsi="Symbol"/>
+        <w:rFonts w:ascii="Symbol" w:hAnsi="Symbol" w:hint="default"/>
         <w:sz w:val="20"/>
       </w:rPr>
     </w:lvl>
@@ -2863,7 +2667,7 @@
         <w:ind w:left="2880" w:hanging="360"/>
       </w:pPr>
       <w:rPr>
-        <w:rFonts w:hint="default" w:ascii="Symbol" w:hAnsi="Symbol"/>
+        <w:rFonts w:ascii="Symbol" w:hAnsi="Symbol" w:hint="default"/>
         <w:sz w:val="20"/>
       </w:rPr>
     </w:lvl>
@@ -2879,7 +2683,7 @@
         <w:ind w:left="3600" w:hanging="360"/>
       </w:pPr>
       <w:rPr>
-        <w:rFonts w:hint="default" w:ascii="Symbol" w:hAnsi="Symbol"/>
+        <w:rFonts w:ascii="Symbol" w:hAnsi="Symbol" w:hint="default"/>
         <w:sz w:val="20"/>
       </w:rPr>
     </w:lvl>
@@ -2895,7 +2699,7 @@
         <w:ind w:left="4320" w:hanging="360"/>
       </w:pPr>
       <w:rPr>
-        <w:rFonts w:hint="default" w:ascii="Symbol" w:hAnsi="Symbol"/>
+        <w:rFonts w:ascii="Symbol" w:hAnsi="Symbol" w:hint="default"/>
         <w:sz w:val="20"/>
       </w:rPr>
     </w:lvl>
@@ -2911,7 +2715,7 @@
         <w:ind w:left="5040" w:hanging="360"/>
       </w:pPr>
       <w:rPr>
-        <w:rFonts w:hint="default" w:ascii="Symbol" w:hAnsi="Symbol"/>
+        <w:rFonts w:ascii="Symbol" w:hAnsi="Symbol" w:hint="default"/>
         <w:sz w:val="20"/>
       </w:rPr>
     </w:lvl>
@@ -2927,7 +2731,7 @@
         <w:ind w:left="5760" w:hanging="360"/>
       </w:pPr>
       <w:rPr>
-        <w:rFonts w:hint="default" w:ascii="Symbol" w:hAnsi="Symbol"/>
+        <w:rFonts w:ascii="Symbol" w:hAnsi="Symbol" w:hint="default"/>
         <w:sz w:val="20"/>
       </w:rPr>
     </w:lvl>
@@ -2943,7 +2747,7 @@
         <w:ind w:left="6480" w:hanging="360"/>
       </w:pPr>
       <w:rPr>
-        <w:rFonts w:hint="default" w:ascii="Symbol" w:hAnsi="Symbol"/>
+        <w:rFonts w:ascii="Symbol" w:hAnsi="Symbol" w:hint="default"/>
         <w:sz w:val="20"/>
       </w:rPr>
     </w:lvl>
@@ -3077,7 +2881,7 @@
         <w:ind w:left="720" w:hanging="360"/>
       </w:pPr>
       <w:rPr>
-        <w:rFonts w:hint="default" w:ascii="Symbol" w:hAnsi="Symbol"/>
+        <w:rFonts w:ascii="Symbol" w:hAnsi="Symbol" w:hint="default"/>
         <w:sz w:val="20"/>
       </w:rPr>
     </w:lvl>
@@ -3093,7 +2897,7 @@
         <w:ind w:left="1440" w:hanging="360"/>
       </w:pPr>
       <w:rPr>
-        <w:rFonts w:hint="default" w:ascii="Symbol" w:hAnsi="Symbol"/>
+        <w:rFonts w:ascii="Symbol" w:hAnsi="Symbol" w:hint="default"/>
         <w:sz w:val="20"/>
       </w:rPr>
     </w:lvl>
@@ -3109,7 +2913,7 @@
         <w:ind w:left="2160" w:hanging="360"/>
       </w:pPr>
       <w:rPr>
-        <w:rFonts w:hint="default" w:ascii="Symbol" w:hAnsi="Symbol"/>
+        <w:rFonts w:ascii="Symbol" w:hAnsi="Symbol" w:hint="default"/>
         <w:sz w:val="20"/>
       </w:rPr>
     </w:lvl>
@@ -3125,7 +2929,7 @@
         <w:ind w:left="2880" w:hanging="360"/>
       </w:pPr>
       <w:rPr>
-        <w:rFonts w:hint="default" w:ascii="Symbol" w:hAnsi="Symbol"/>
+        <w:rFonts w:ascii="Symbol" w:hAnsi="Symbol" w:hint="default"/>
         <w:sz w:val="20"/>
       </w:rPr>
     </w:lvl>
@@ -3141,7 +2945,7 @@
         <w:ind w:left="3600" w:hanging="360"/>
       </w:pPr>
       <w:rPr>
-        <w:rFonts w:hint="default" w:ascii="Symbol" w:hAnsi="Symbol"/>
+        <w:rFonts w:ascii="Symbol" w:hAnsi="Symbol" w:hint="default"/>
         <w:sz w:val="20"/>
       </w:rPr>
     </w:lvl>
@@ -3157,7 +2961,7 @@
         <w:ind w:left="4320" w:hanging="360"/>
       </w:pPr>
       <w:rPr>
-        <w:rFonts w:hint="default" w:ascii="Symbol" w:hAnsi="Symbol"/>
+        <w:rFonts w:ascii="Symbol" w:hAnsi="Symbol" w:hint="default"/>
         <w:sz w:val="20"/>
       </w:rPr>
     </w:lvl>
@@ -3173,7 +2977,7 @@
         <w:ind w:left="5040" w:hanging="360"/>
       </w:pPr>
       <w:rPr>
-        <w:rFonts w:hint="default" w:ascii="Symbol" w:hAnsi="Symbol"/>
+        <w:rFonts w:ascii="Symbol" w:hAnsi="Symbol" w:hint="default"/>
         <w:sz w:val="20"/>
       </w:rPr>
     </w:lvl>
@@ -3189,7 +2993,7 @@
         <w:ind w:left="5760" w:hanging="360"/>
       </w:pPr>
       <w:rPr>
-        <w:rFonts w:hint="default" w:ascii="Symbol" w:hAnsi="Symbol"/>
+        <w:rFonts w:ascii="Symbol" w:hAnsi="Symbol" w:hint="default"/>
         <w:sz w:val="20"/>
       </w:rPr>
     </w:lvl>
@@ -3205,7 +3009,7 @@
         <w:ind w:left="6480" w:hanging="360"/>
       </w:pPr>
       <w:rPr>
-        <w:rFonts w:hint="default" w:ascii="Symbol" w:hAnsi="Symbol"/>
+        <w:rFonts w:ascii="Symbol" w:hAnsi="Symbol" w:hint="default"/>
         <w:sz w:val="20"/>
       </w:rPr>
     </w:lvl>
@@ -3791,7 +3595,7 @@
         <w:ind w:left="720" w:hanging="360"/>
       </w:pPr>
       <w:rPr>
-        <w:rFonts w:hint="default" w:ascii="Symbol" w:hAnsi="Symbol"/>
+        <w:rFonts w:ascii="Symbol" w:hAnsi="Symbol" w:hint="default"/>
         <w:sz w:val="20"/>
       </w:rPr>
     </w:lvl>
@@ -3807,7 +3611,7 @@
         <w:ind w:left="1440" w:hanging="360"/>
       </w:pPr>
       <w:rPr>
-        <w:rFonts w:hint="default" w:ascii="Symbol" w:hAnsi="Symbol"/>
+        <w:rFonts w:ascii="Symbol" w:hAnsi="Symbol" w:hint="default"/>
         <w:sz w:val="20"/>
       </w:rPr>
     </w:lvl>
@@ -3823,7 +3627,7 @@
         <w:ind w:left="2160" w:hanging="360"/>
       </w:pPr>
       <w:rPr>
-        <w:rFonts w:hint="default" w:ascii="Symbol" w:hAnsi="Symbol"/>
+        <w:rFonts w:ascii="Symbol" w:hAnsi="Symbol" w:hint="default"/>
         <w:sz w:val="20"/>
       </w:rPr>
     </w:lvl>
@@ -3839,7 +3643,7 @@
         <w:ind w:left="2880" w:hanging="360"/>
       </w:pPr>
       <w:rPr>
-        <w:rFonts w:hint="default" w:ascii="Symbol" w:hAnsi="Symbol"/>
+        <w:rFonts w:ascii="Symbol" w:hAnsi="Symbol" w:hint="default"/>
         <w:sz w:val="20"/>
       </w:rPr>
     </w:lvl>
@@ -3855,7 +3659,7 @@
         <w:ind w:left="3600" w:hanging="360"/>
       </w:pPr>
       <w:rPr>
-        <w:rFonts w:hint="default" w:ascii="Symbol" w:hAnsi="Symbol"/>
+        <w:rFonts w:ascii="Symbol" w:hAnsi="Symbol" w:hint="default"/>
         <w:sz w:val="20"/>
       </w:rPr>
     </w:lvl>
@@ -3871,7 +3675,7 @@
         <w:ind w:left="4320" w:hanging="360"/>
       </w:pPr>
       <w:rPr>
-        <w:rFonts w:hint="default" w:ascii="Symbol" w:hAnsi="Symbol"/>
+        <w:rFonts w:ascii="Symbol" w:hAnsi="Symbol" w:hint="default"/>
         <w:sz w:val="20"/>
       </w:rPr>
     </w:lvl>
@@ -3887,7 +3691,7 @@
         <w:ind w:left="5040" w:hanging="360"/>
       </w:pPr>
       <w:rPr>
-        <w:rFonts w:hint="default" w:ascii="Symbol" w:hAnsi="Symbol"/>
+        <w:rFonts w:ascii="Symbol" w:hAnsi="Symbol" w:hint="default"/>
         <w:sz w:val="20"/>
       </w:rPr>
     </w:lvl>
@@ -3903,7 +3707,7 @@
         <w:ind w:left="5760" w:hanging="360"/>
       </w:pPr>
       <w:rPr>
-        <w:rFonts w:hint="default" w:ascii="Symbol" w:hAnsi="Symbol"/>
+        <w:rFonts w:ascii="Symbol" w:hAnsi="Symbol" w:hint="default"/>
         <w:sz w:val="20"/>
       </w:rPr>
     </w:lvl>
@@ -3919,7 +3723,7 @@
         <w:ind w:left="6480" w:hanging="360"/>
       </w:pPr>
       <w:rPr>
-        <w:rFonts w:hint="default" w:ascii="Symbol" w:hAnsi="Symbol"/>
+        <w:rFonts w:ascii="Symbol" w:hAnsi="Symbol" w:hint="default"/>
         <w:sz w:val="20"/>
       </w:rPr>
     </w:lvl>
@@ -3994,11 +3798,11 @@
 </file>
 
 <file path=word/styles.xml><?xml version="1.0" encoding="utf-8"?>
-<w:styles xmlns:wp14="http://schemas.microsoft.com/office/word/2010/wordprocessingDrawing" xmlns:mc="http://schemas.openxmlformats.org/markup-compatibility/2006" xmlns:r="http://schemas.openxmlformats.org/officeDocument/2006/relationships" xmlns:w="http://schemas.openxmlformats.org/wordprocessingml/2006/main" xmlns:w14="http://schemas.microsoft.com/office/word/2010/wordml" xmlns:w15="http://schemas.microsoft.com/office/word/2012/wordml" xmlns:w16cex="http://schemas.microsoft.com/office/word/2018/wordml/cex" xmlns:w16cid="http://schemas.microsoft.com/office/word/2016/wordml/cid" xmlns:w16="http://schemas.microsoft.com/office/word/2018/wordml" xmlns:w16du="http://schemas.microsoft.com/office/word/2023/wordml/word16du" xmlns:w16sdtdh="http://schemas.microsoft.com/office/word/2020/wordml/sdtdatahash" xmlns:w16sdtfl="http://schemas.microsoft.com/office/word/2024/wordml/sdtformatlock" xmlns:w16se="http://schemas.microsoft.com/office/word/2015/wordml/symex" mc:Ignorable="w14 w15 w16se w16cid w16 w16cex w16sdtdh w16sdtfl w16du wp14">
+<w:styles xmlns:mc="http://schemas.openxmlformats.org/markup-compatibility/2006" xmlns:r="http://schemas.openxmlformats.org/officeDocument/2006/relationships" xmlns:w="http://schemas.openxmlformats.org/wordprocessingml/2006/main" xmlns:w14="http://schemas.microsoft.com/office/word/2010/wordml" xmlns:w15="http://schemas.microsoft.com/office/word/2012/wordml" xmlns:w16cex="http://schemas.microsoft.com/office/word/2018/wordml/cex" xmlns:w16cid="http://schemas.microsoft.com/office/word/2016/wordml/cid" xmlns:w16="http://schemas.microsoft.com/office/word/2018/wordml" xmlns:w16du="http://schemas.microsoft.com/office/word/2023/wordml/word16du" xmlns:w16sdtdh="http://schemas.microsoft.com/office/word/2020/wordml/sdtdatahash" xmlns:w16sdtfl="http://schemas.microsoft.com/office/word/2024/wordml/sdtformatlock" xmlns:w16se="http://schemas.microsoft.com/office/word/2015/wordml/symex" mc:Ignorable="w14 w15 w16se w16cid w16 w16cex w16sdtdh w16sdtfl w16du">
   <w:docDefaults>
     <w:rPrDefault>
       <w:rPr>
-        <w:rFonts w:asciiTheme="minorHAnsi" w:hAnsiTheme="minorHAnsi" w:eastAsiaTheme="minorHAnsi" w:cstheme="minorBidi"/>
+        <w:rFonts w:asciiTheme="minorHAnsi" w:eastAsiaTheme="minorHAnsi" w:hAnsiTheme="minorHAnsi" w:cstheme="minorBidi"/>
         <w:kern w:val="2"/>
         <w:sz w:val="22"/>
         <w:szCs w:val="22"/>
@@ -4015,14 +3819,14 @@
   <w:latentStyles w:defLockedState="0" w:defUIPriority="99" w:defSemiHidden="0" w:defUnhideWhenUsed="0" w:defQFormat="0" w:count="376">
     <w:lsdException w:name="Normal" w:uiPriority="0" w:qFormat="1"/>
     <w:lsdException w:name="heading 1" w:uiPriority="9" w:qFormat="1"/>
-    <w:lsdException w:name="heading 2" w:uiPriority="9" w:semiHidden="1" w:unhideWhenUsed="1" w:qFormat="1"/>
-    <w:lsdException w:name="heading 3" w:uiPriority="9" w:semiHidden="1" w:unhideWhenUsed="1" w:qFormat="1"/>
-    <w:lsdException w:name="heading 4" w:uiPriority="9" w:semiHidden="1" w:unhideWhenUsed="1" w:qFormat="1"/>
-    <w:lsdException w:name="heading 5" w:uiPriority="9" w:semiHidden="1" w:unhideWhenUsed="1" w:qFormat="1"/>
-    <w:lsdException w:name="heading 6" w:uiPriority="9" w:semiHidden="1" w:unhideWhenUsed="1" w:qFormat="1"/>
-    <w:lsdException w:name="heading 7" w:uiPriority="9" w:semiHidden="1" w:unhideWhenUsed="1" w:qFormat="1"/>
-    <w:lsdException w:name="heading 8" w:uiPriority="9" w:semiHidden="1" w:unhideWhenUsed="1" w:qFormat="1"/>
-    <w:lsdException w:name="heading 9" w:uiPriority="9" w:semiHidden="1" w:unhideWhenUsed="1" w:qFormat="1"/>
+    <w:lsdException w:name="heading 2" w:semiHidden="1" w:uiPriority="9" w:unhideWhenUsed="1" w:qFormat="1"/>
+    <w:lsdException w:name="heading 3" w:semiHidden="1" w:uiPriority="9" w:unhideWhenUsed="1" w:qFormat="1"/>
+    <w:lsdException w:name="heading 4" w:semiHidden="1" w:uiPriority="9" w:unhideWhenUsed="1" w:qFormat="1"/>
+    <w:lsdException w:name="heading 5" w:semiHidden="1" w:uiPriority="9" w:unhideWhenUsed="1" w:qFormat="1"/>
+    <w:lsdException w:name="heading 6" w:semiHidden="1" w:uiPriority="9" w:unhideWhenUsed="1" w:qFormat="1"/>
+    <w:lsdException w:name="heading 7" w:semiHidden="1" w:uiPriority="9" w:unhideWhenUsed="1" w:qFormat="1"/>
+    <w:lsdException w:name="heading 8" w:semiHidden="1" w:uiPriority="9" w:unhideWhenUsed="1" w:qFormat="1"/>
+    <w:lsdException w:name="heading 9" w:semiHidden="1" w:uiPriority="9" w:unhideWhenUsed="1" w:qFormat="1"/>
     <w:lsdException w:name="index 1" w:semiHidden="1" w:unhideWhenUsed="1"/>
     <w:lsdException w:name="index 2" w:semiHidden="1" w:unhideWhenUsed="1"/>
     <w:lsdException w:name="index 3" w:semiHidden="1" w:unhideWhenUsed="1"/>
@@ -4032,22 +3836,22 @@
     <w:lsdException w:name="index 7" w:semiHidden="1" w:unhideWhenUsed="1"/>
     <w:lsdException w:name="index 8" w:semiHidden="1" w:unhideWhenUsed="1"/>
     <w:lsdException w:name="index 9" w:semiHidden="1" w:unhideWhenUsed="1"/>
-    <w:lsdException w:name="toc 1" w:uiPriority="39" w:semiHidden="1" w:unhideWhenUsed="1"/>
-    <w:lsdException w:name="toc 2" w:uiPriority="39" w:semiHidden="1" w:unhideWhenUsed="1"/>
-    <w:lsdException w:name="toc 3" w:uiPriority="39" w:semiHidden="1" w:unhideWhenUsed="1"/>
-    <w:lsdException w:name="toc 4" w:uiPriority="39" w:semiHidden="1" w:unhideWhenUsed="1"/>
-    <w:lsdException w:name="toc 5" w:uiPriority="39" w:semiHidden="1" w:unhideWhenUsed="1"/>
-    <w:lsdException w:name="toc 6" w:uiPriority="39" w:semiHidden="1" w:unhideWhenUsed="1"/>
-    <w:lsdException w:name="toc 7" w:uiPriority="39" w:semiHidden="1" w:unhideWhenUsed="1"/>
-    <w:lsdException w:name="toc 8" w:uiPriority="39" w:semiHidden="1" w:unhideWhenUsed="1"/>
-    <w:lsdException w:name="toc 9" w:uiPriority="39" w:semiHidden="1" w:unhideWhenUsed="1"/>
+    <w:lsdException w:name="toc 1" w:semiHidden="1" w:uiPriority="39" w:unhideWhenUsed="1"/>
+    <w:lsdException w:name="toc 2" w:semiHidden="1" w:uiPriority="39" w:unhideWhenUsed="1"/>
+    <w:lsdException w:name="toc 3" w:semiHidden="1" w:uiPriority="39" w:unhideWhenUsed="1"/>
+    <w:lsdException w:name="toc 4" w:semiHidden="1" w:uiPriority="39" w:unhideWhenUsed="1"/>
+    <w:lsdException w:name="toc 5" w:semiHidden="1" w:uiPriority="39" w:unhideWhenUsed="1"/>
+    <w:lsdException w:name="toc 6" w:semiHidden="1" w:uiPriority="39" w:unhideWhenUsed="1"/>
+    <w:lsdException w:name="toc 7" w:semiHidden="1" w:uiPriority="39" w:unhideWhenUsed="1"/>
+    <w:lsdException w:name="toc 8" w:semiHidden="1" w:uiPriority="39" w:unhideWhenUsed="1"/>
+    <w:lsdException w:name="toc 9" w:semiHidden="1" w:uiPriority="39" w:unhideWhenUsed="1"/>
     <w:lsdException w:name="Normal Indent" w:semiHidden="1" w:unhideWhenUsed="1"/>
     <w:lsdException w:name="footnote text" w:semiHidden="1" w:unhideWhenUsed="1"/>
     <w:lsdException w:name="annotation text" w:semiHidden="1" w:unhideWhenUsed="1"/>
     <w:lsdException w:name="header" w:semiHidden="1" w:unhideWhenUsed="1"/>
     <w:lsdException w:name="footer" w:semiHidden="1" w:unhideWhenUsed="1"/>
     <w:lsdException w:name="index heading" w:semiHidden="1" w:unhideWhenUsed="1"/>
-    <w:lsdException w:name="caption" w:uiPriority="35" w:semiHidden="1" w:unhideWhenUsed="1" w:qFormat="1"/>
+    <w:lsdException w:name="caption" w:semiHidden="1" w:uiPriority="35" w:unhideWhenUsed="1" w:qFormat="1"/>
     <w:lsdException w:name="table of figures" w:semiHidden="1" w:unhideWhenUsed="1"/>
     <w:lsdException w:name="envelope address" w:semiHidden="1" w:unhideWhenUsed="1"/>
     <w:lsdException w:name="envelope return" w:semiHidden="1" w:unhideWhenUsed="1"/>
@@ -4078,7 +3882,7 @@
     <w:lsdException w:name="Title" w:uiPriority="10" w:qFormat="1"/>
     <w:lsdException w:name="Closing" w:semiHidden="1" w:unhideWhenUsed="1"/>
     <w:lsdException w:name="Signature" w:semiHidden="1" w:unhideWhenUsed="1"/>
-    <w:lsdException w:name="Default Paragraph Font" w:uiPriority="1" w:semiHidden="1" w:unhideWhenUsed="1"/>
+    <w:lsdException w:name="Default Paragraph Font" w:semiHidden="1" w:uiPriority="1" w:unhideWhenUsed="1"/>
     <w:lsdException w:name="Body Text" w:semiHidden="1" w:unhideWhenUsed="1"/>
     <w:lsdException w:name="Body Text Indent" w:semiHidden="1" w:unhideWhenUsed="1"/>
     <w:lsdException w:name="List Continue" w:semiHidden="1" w:unhideWhenUsed="1"/>
@@ -4278,8 +4082,8 @@
     <w:lsdException w:name="Subtle Reference" w:uiPriority="31" w:qFormat="1"/>
     <w:lsdException w:name="Intense Reference" w:uiPriority="32" w:qFormat="1"/>
     <w:lsdException w:name="Book Title" w:uiPriority="33" w:qFormat="1"/>
-    <w:lsdException w:name="Bibliography" w:uiPriority="37" w:semiHidden="1" w:unhideWhenUsed="1"/>
-    <w:lsdException w:name="TOC Heading" w:uiPriority="39" w:semiHidden="1" w:unhideWhenUsed="1" w:qFormat="1"/>
+    <w:lsdException w:name="Bibliography" w:semiHidden="1" w:uiPriority="37" w:unhideWhenUsed="1"/>
+    <w:lsdException w:name="TOC Heading" w:semiHidden="1" w:uiPriority="39" w:unhideWhenUsed="1" w:qFormat="1"/>
     <w:lsdException w:name="Plain Table 1" w:uiPriority="41"/>
     <w:lsdException w:name="Plain Table 2" w:uiPriority="42"/>
     <w:lsdException w:name="Plain Table 3" w:uiPriority="43"/>
@@ -4390,7 +4194,7 @@
     <w:lsdException w:name="Unresolved Mention" w:semiHidden="1" w:unhideWhenUsed="1"/>
     <w:lsdException w:name="Smart Link" w:semiHidden="1" w:unhideWhenUsed="1"/>
   </w:latentStyles>
-  <w:style w:type="paragraph" w:styleId="Normal" w:default="1">
+  <w:style w:type="paragraph" w:default="1" w:styleId="Normal">
     <w:name w:val="Normal"/>
     <w:qFormat/>
     <w:rsid w:val="004C69E2"/>
@@ -4410,7 +4214,7 @@
       <w:outlineLvl w:val="0"/>
     </w:pPr>
     <w:rPr>
-      <w:rFonts w:asciiTheme="majorHAnsi" w:hAnsiTheme="majorHAnsi" w:eastAsiaTheme="majorEastAsia" w:cstheme="majorBidi"/>
+      <w:rFonts w:asciiTheme="majorHAnsi" w:eastAsiaTheme="majorEastAsia" w:hAnsiTheme="majorHAnsi" w:cstheme="majorBidi"/>
       <w:color w:val="2E74B5" w:themeColor="accent1" w:themeShade="BF"/>
       <w:sz w:val="40"/>
       <w:szCs w:val="40"/>
@@ -4433,7 +4237,7 @@
       <w:outlineLvl w:val="1"/>
     </w:pPr>
     <w:rPr>
-      <w:rFonts w:asciiTheme="majorHAnsi" w:hAnsiTheme="majorHAnsi" w:eastAsiaTheme="majorEastAsia" w:cstheme="majorBidi"/>
+      <w:rFonts w:asciiTheme="majorHAnsi" w:eastAsiaTheme="majorEastAsia" w:hAnsiTheme="majorHAnsi" w:cstheme="majorBidi"/>
       <w:color w:val="2E74B5" w:themeColor="accent1" w:themeShade="BF"/>
       <w:sz w:val="32"/>
       <w:szCs w:val="32"/>
@@ -4594,12 +4398,13 @@
       <w:color w:val="272727" w:themeColor="text1" w:themeTint="D8"/>
     </w:rPr>
   </w:style>
-  <w:style w:type="character" w:styleId="DefaultParagraphFont" w:default="1">
+  <w:style w:type="character" w:default="1" w:styleId="DefaultParagraphFont">
     <w:name w:val="Default Paragraph Font"/>
     <w:uiPriority w:val="1"/>
+    <w:semiHidden/>
     <w:unhideWhenUsed/>
   </w:style>
-  <w:style w:type="table" w:styleId="TableNormal" w:default="1">
+  <w:style w:type="table" w:default="1" w:styleId="TableNormal">
     <w:name w:val="Normal Table"/>
     <w:uiPriority w:val="99"/>
     <w:semiHidden/>
@@ -4614,26 +4419,26 @@
       </w:tblCellMar>
     </w:tblPr>
   </w:style>
-  <w:style w:type="numbering" w:styleId="NoList" w:default="1">
+  <w:style w:type="numbering" w:default="1" w:styleId="NoList">
     <w:name w:val="No List"/>
     <w:uiPriority w:val="99"/>
     <w:semiHidden/>
     <w:unhideWhenUsed/>
   </w:style>
-  <w:style w:type="character" w:styleId="Heading1Char" w:customStyle="1">
+  <w:style w:type="character" w:customStyle="1" w:styleId="Heading1Char">
     <w:name w:val="Heading 1 Char"/>
     <w:basedOn w:val="DefaultParagraphFont"/>
     <w:link w:val="Heading1"/>
     <w:uiPriority w:val="9"/>
     <w:rsid w:val="004C69E2"/>
     <w:rPr>
-      <w:rFonts w:asciiTheme="majorHAnsi" w:hAnsiTheme="majorHAnsi" w:eastAsiaTheme="majorEastAsia" w:cstheme="majorBidi"/>
+      <w:rFonts w:asciiTheme="majorHAnsi" w:eastAsiaTheme="majorEastAsia" w:hAnsiTheme="majorHAnsi" w:cstheme="majorBidi"/>
       <w:color w:val="2E74B5" w:themeColor="accent1" w:themeShade="BF"/>
       <w:sz w:val="40"/>
       <w:szCs w:val="40"/>
     </w:rPr>
   </w:style>
-  <w:style w:type="character" w:styleId="Heading2Char" w:customStyle="1">
+  <w:style w:type="character" w:customStyle="1" w:styleId="Heading2Char">
     <w:name w:val="Heading 2 Char"/>
     <w:basedOn w:val="DefaultParagraphFont"/>
     <w:link w:val="Heading2"/>
@@ -4641,13 +4446,13 @@
     <w:semiHidden/>
     <w:rsid w:val="004C69E2"/>
     <w:rPr>
-      <w:rFonts w:asciiTheme="majorHAnsi" w:hAnsiTheme="majorHAnsi" w:eastAsiaTheme="majorEastAsia" w:cstheme="majorBidi"/>
+      <w:rFonts w:asciiTheme="majorHAnsi" w:eastAsiaTheme="majorEastAsia" w:hAnsiTheme="majorHAnsi" w:cstheme="majorBidi"/>
       <w:color w:val="2E74B5" w:themeColor="accent1" w:themeShade="BF"/>
       <w:sz w:val="32"/>
       <w:szCs w:val="32"/>
     </w:rPr>
   </w:style>
-  <w:style w:type="character" w:styleId="Heading3Char" w:customStyle="1">
+  <w:style w:type="character" w:customStyle="1" w:styleId="Heading3Char">
     <w:name w:val="Heading 3 Char"/>
     <w:basedOn w:val="DefaultParagraphFont"/>
     <w:link w:val="Heading3"/>
@@ -4661,7 +4466,7 @@
       <w:szCs w:val="28"/>
     </w:rPr>
   </w:style>
-  <w:style w:type="character" w:styleId="Heading4Char" w:customStyle="1">
+  <w:style w:type="character" w:customStyle="1" w:styleId="Heading4Char">
     <w:name w:val="Heading 4 Char"/>
     <w:basedOn w:val="DefaultParagraphFont"/>
     <w:link w:val="Heading4"/>
@@ -4675,7 +4480,7 @@
       <w:color w:val="2E74B5" w:themeColor="accent1" w:themeShade="BF"/>
     </w:rPr>
   </w:style>
-  <w:style w:type="character" w:styleId="Heading5Char" w:customStyle="1">
+  <w:style w:type="character" w:customStyle="1" w:styleId="Heading5Char">
     <w:name w:val="Heading 5 Char"/>
     <w:basedOn w:val="DefaultParagraphFont"/>
     <w:link w:val="Heading5"/>
@@ -4687,7 +4492,7 @@
       <w:color w:val="2E74B5" w:themeColor="accent1" w:themeShade="BF"/>
     </w:rPr>
   </w:style>
-  <w:style w:type="character" w:styleId="Heading6Char" w:customStyle="1">
+  <w:style w:type="character" w:customStyle="1" w:styleId="Heading6Char">
     <w:name w:val="Heading 6 Char"/>
     <w:basedOn w:val="DefaultParagraphFont"/>
     <w:link w:val="Heading6"/>
@@ -4701,7 +4506,7 @@
       <w:color w:val="595959" w:themeColor="text1" w:themeTint="A6"/>
     </w:rPr>
   </w:style>
-  <w:style w:type="character" w:styleId="Heading7Char" w:customStyle="1">
+  <w:style w:type="character" w:customStyle="1" w:styleId="Heading7Char">
     <w:name w:val="Heading 7 Char"/>
     <w:basedOn w:val="DefaultParagraphFont"/>
     <w:link w:val="Heading7"/>
@@ -4713,7 +4518,7 @@
       <w:color w:val="595959" w:themeColor="text1" w:themeTint="A6"/>
     </w:rPr>
   </w:style>
-  <w:style w:type="character" w:styleId="Heading8Char" w:customStyle="1">
+  <w:style w:type="character" w:customStyle="1" w:styleId="Heading8Char">
     <w:name w:val="Heading 8 Char"/>
     <w:basedOn w:val="DefaultParagraphFont"/>
     <w:link w:val="Heading8"/>
@@ -4727,7 +4532,7 @@
       <w:color w:val="272727" w:themeColor="text1" w:themeTint="D8"/>
     </w:rPr>
   </w:style>
-  <w:style w:type="character" w:styleId="Heading9Char" w:customStyle="1">
+  <w:style w:type="character" w:customStyle="1" w:styleId="Heading9Char">
     <w:name w:val="Heading 9 Char"/>
     <w:basedOn w:val="DefaultParagraphFont"/>
     <w:link w:val="Heading9"/>
@@ -4752,21 +4557,21 @@
       <w:contextualSpacing/>
     </w:pPr>
     <w:rPr>
-      <w:rFonts w:asciiTheme="majorHAnsi" w:hAnsiTheme="majorHAnsi" w:eastAsiaTheme="majorEastAsia" w:cstheme="majorBidi"/>
+      <w:rFonts w:asciiTheme="majorHAnsi" w:eastAsiaTheme="majorEastAsia" w:hAnsiTheme="majorHAnsi" w:cstheme="majorBidi"/>
       <w:spacing w:val="-10"/>
       <w:kern w:val="28"/>
       <w:sz w:val="56"/>
       <w:szCs w:val="56"/>
     </w:rPr>
   </w:style>
-  <w:style w:type="character" w:styleId="TitleChar" w:customStyle="1">
+  <w:style w:type="character" w:customStyle="1" w:styleId="TitleChar">
     <w:name w:val="Title Char"/>
     <w:basedOn w:val="DefaultParagraphFont"/>
     <w:link w:val="Title"/>
     <w:uiPriority w:val="10"/>
     <w:rsid w:val="004C69E2"/>
     <w:rPr>
-      <w:rFonts w:asciiTheme="majorHAnsi" w:hAnsiTheme="majorHAnsi" w:eastAsiaTheme="majorEastAsia" w:cstheme="majorBidi"/>
+      <w:rFonts w:asciiTheme="majorHAnsi" w:eastAsiaTheme="majorEastAsia" w:hAnsiTheme="majorHAnsi" w:cstheme="majorBidi"/>
       <w:spacing w:val="-10"/>
       <w:kern w:val="28"/>
       <w:sz w:val="56"/>
@@ -4794,7 +4599,7 @@
       <w:szCs w:val="28"/>
     </w:rPr>
   </w:style>
-  <w:style w:type="character" w:styleId="SubtitleChar" w:customStyle="1">
+  <w:style w:type="character" w:customStyle="1" w:styleId="SubtitleChar">
     <w:name w:val="Subtitle Char"/>
     <w:basedOn w:val="DefaultParagraphFont"/>
     <w:link w:val="Subtitle"/>
@@ -4826,7 +4631,7 @@
       <w:color w:val="404040" w:themeColor="text1" w:themeTint="BF"/>
     </w:rPr>
   </w:style>
-  <w:style w:type="character" w:styleId="QuoteChar" w:customStyle="1">
+  <w:style w:type="character" w:customStyle="1" w:styleId="QuoteChar">
     <w:name w:val="Quote Char"/>
     <w:basedOn w:val="DefaultParagraphFont"/>
     <w:link w:val="Quote"/>
@@ -4871,8 +4676,8 @@
     <w:rsid w:val="004C69E2"/>
     <w:pPr>
       <w:pBdr>
-        <w:top w:val="single" w:color="2E74B5" w:themeColor="accent1" w:themeShade="BF" w:sz="4" w:space="10"/>
-        <w:bottom w:val="single" w:color="2E74B5" w:themeColor="accent1" w:themeShade="BF" w:sz="4" w:space="10"/>
+        <w:top w:val="single" w:sz="4" w:space="10" w:color="2E74B5" w:themeColor="accent1" w:themeShade="BF"/>
+        <w:bottom w:val="single" w:sz="4" w:space="10" w:color="2E74B5" w:themeColor="accent1" w:themeShade="BF"/>
       </w:pBdr>
       <w:spacing w:before="360" w:after="360"/>
       <w:ind w:left="864" w:right="864"/>
@@ -4884,7 +4689,7 @@
       <w:color w:val="2E74B5" w:themeColor="accent1" w:themeShade="BF"/>
     </w:rPr>
   </w:style>
-  <w:style w:type="character" w:styleId="IntenseQuoteChar" w:customStyle="1">
+  <w:style w:type="character" w:customStyle="1" w:styleId="IntenseQuoteChar">
     <w:name w:val="Intense Quote Char"/>
     <w:basedOn w:val="DefaultParagraphFont"/>
     <w:link w:val="IntenseQuote"/>
@@ -5209,6 +5014,23 @@
 </file>
 
 <file path=customXml/item1.xml><?xml version="1.0" encoding="utf-8"?>
+<p:properties xmlns:p="http://schemas.microsoft.com/office/2006/metadata/properties" xmlns:xsi="http://www.w3.org/2001/XMLSchema-instance" xmlns:pc="http://schemas.microsoft.com/office/infopath/2007/PartnerControls">
+  <documentManagement>
+    <_activity xmlns="52b5c5f3-8b6f-4d9c-9bda-3243bb2aa8d1" xsi:nil="true"/>
+  </documentManagement>
+</p:properties>
+</file>
+
+<file path=customXml/item2.xml><?xml version="1.0" encoding="utf-8"?>
+<?mso-contentType ?>
+<FormTemplates xmlns="http://schemas.microsoft.com/sharepoint/v3/contenttype/forms">
+  <Display>DocumentLibraryForm</Display>
+  <Edit>DocumentLibraryForm</Edit>
+  <New>DocumentLibraryForm</New>
+</FormTemplates>
+</file>
+
+<file path=customXml/item3.xml><?xml version="1.0" encoding="utf-8"?>
 <ct:contentTypeSchema xmlns:ct="http://schemas.microsoft.com/office/2006/metadata/contentType" xmlns:ma="http://schemas.microsoft.com/office/2006/metadata/properties/metaAttributes" ct:_="" ma:_="" ma:contentTypeName="Document" ma:contentTypeID="0x010100E89BD2FF7241494A85A6AAA7AD9A58E4" ma:contentTypeVersion="15" ma:contentTypeDescription="Create a new document." ma:contentTypeScope="" ma:versionID="44caed7fdce8fb3cb1cb0bf8ade187ce">
   <xsd:schema xmlns:xsd="http://www.w3.org/2001/XMLSchema" xmlns:xs="http://www.w3.org/2001/XMLSchema" xmlns:p="http://schemas.microsoft.com/office/2006/metadata/properties" xmlns:ns3="52b5c5f3-8b6f-4d9c-9bda-3243bb2aa8d1" xmlns:ns4="aab36355-e6a5-4161-870e-c06e15086bce" targetNamespace="http://schemas.microsoft.com/office/2006/metadata/properties" ma:root="true" ma:fieldsID="67e6b409742ef55f7f1636ef054e23a0" ns3:_="" ns4:_="">
     <xsd:import namespace="52b5c5f3-8b6f-4d9c-9bda-3243bb2aa8d1"/>
@@ -5441,24 +5263,25 @@
 </ct:contentTypeSchema>
 </file>
 
-<file path=customXml/item2.xml><?xml version="1.0" encoding="utf-8"?>
-<?mso-contentType ?>
-<FormTemplates xmlns="http://schemas.microsoft.com/sharepoint/v3/contenttype/forms">
-  <Display>DocumentLibraryForm</Display>
-  <Edit>DocumentLibraryForm</Edit>
-  <New>DocumentLibraryForm</New>
-</FormTemplates>
+<file path=customXml/itemProps1.xml><?xml version="1.0" encoding="utf-8"?>
+<ds:datastoreItem xmlns:ds="http://schemas.openxmlformats.org/officeDocument/2006/customXml" ds:itemID="{F2ED5A92-DDD0-4A84-924D-717F2FE3ECF5}">
+  <ds:schemaRefs>
+    <ds:schemaRef ds:uri="http://schemas.microsoft.com/office/2006/metadata/properties"/>
+    <ds:schemaRef ds:uri="http://schemas.microsoft.com/office/infopath/2007/PartnerControls"/>
+    <ds:schemaRef ds:uri="52b5c5f3-8b6f-4d9c-9bda-3243bb2aa8d1"/>
+  </ds:schemaRefs>
+</ds:datastoreItem>
 </file>
 
-<file path=customXml/item3.xml><?xml version="1.0" encoding="utf-8"?>
-<p:properties xmlns:p="http://schemas.microsoft.com/office/2006/metadata/properties" xmlns:xsi="http://www.w3.org/2001/XMLSchema-instance" xmlns:pc="http://schemas.microsoft.com/office/infopath/2007/PartnerControls">
-  <documentManagement>
-    <_activity xmlns="52b5c5f3-8b6f-4d9c-9bda-3243bb2aa8d1" xsi:nil="true"/>
-  </documentManagement>
-</p:properties>
+<file path=customXml/itemProps2.xml><?xml version="1.0" encoding="utf-8"?>
+<ds:datastoreItem xmlns:ds="http://schemas.openxmlformats.org/officeDocument/2006/customXml" ds:itemID="{D7721AB3-D8AE-4CF6-B413-364AAC834776}">
+  <ds:schemaRefs>
+    <ds:schemaRef ds:uri="http://schemas.microsoft.com/sharepoint/v3/contenttype/forms"/>
+  </ds:schemaRefs>
+</ds:datastoreItem>
 </file>
 
-<file path=customXml/itemProps1.xml><?xml version="1.0" encoding="utf-8"?>
+<file path=customXml/itemProps3.xml><?xml version="1.0" encoding="utf-8"?>
 <ds:datastoreItem xmlns:ds="http://schemas.openxmlformats.org/officeDocument/2006/customXml" ds:itemID="{58D48C43-BBC2-44DE-B904-8F79ED501C19}">
   <ds:schemaRefs>
     <ds:schemaRef ds:uri="http://schemas.microsoft.com/office/2006/metadata/contentType"/>
@@ -5475,22 +5298,4 @@
     <ds:schemaRef ds:uri="http://schemas.microsoft.com/internal/obd"/>
   </ds:schemaRefs>
 </ds:datastoreItem>
-</file>
-
-<file path=customXml/itemProps2.xml><?xml version="1.0" encoding="utf-8"?>
-<ds:datastoreItem xmlns:ds="http://schemas.openxmlformats.org/officeDocument/2006/customXml" ds:itemID="{D7721AB3-D8AE-4CF6-B413-364AAC834776}">
-  <ds:schemaRefs>
-    <ds:schemaRef ds:uri="http://schemas.microsoft.com/sharepoint/v3/contenttype/forms"/>
-  </ds:schemaRefs>
-</ds:datastoreItem>
-</file>
-
-<file path=customXml/itemProps3.xml><?xml version="1.0" encoding="utf-8"?>
-<ds:datastoreItem xmlns:ds="http://schemas.openxmlformats.org/officeDocument/2006/customXml" ds:itemID="{F2ED5A92-DDD0-4A84-924D-717F2FE3ECF5}">
-  <ds:schemaRefs>
-    <ds:schemaRef ds:uri="http://schemas.microsoft.com/office/2006/metadata/properties"/>
-    <ds:schemaRef ds:uri="http://schemas.microsoft.com/office/infopath/2007/PartnerControls"/>
-    <ds:schemaRef ds:uri="52b5c5f3-8b6f-4d9c-9bda-3243bb2aa8d1"/>
-  </ds:schemaRefs>
-</ds:datastoreItem>
 </file>
</xml_diff>